<commit_message>
need books added just COM722 to do
</commit_message>
<xml_diff>
--- a/units_RL_2018/CDA600 Reading List 2018-19.docx
+++ b/units_RL_2018/CDA600 Reading List 2018-19.docx
@@ -1108,273 +1108,28 @@
     <w:p>
       <w:pPr>
         <w:rPr>
-          <w:rFonts w:ascii="Trebuchet MS" w:hAnsi="Trebuchet MS"/>
-          <w:sz w:val="22"/>
-          <w:szCs w:val="22"/>
-        </w:rPr>
-      </w:pPr>
-    </w:p>
-    <w:p>
-      <w:pPr>
-        <w:rPr>
-          <w:rFonts w:ascii="Trebuchet MS" w:hAnsi="Trebuchet MS"/>
-          <w:sz w:val="22"/>
-          <w:szCs w:val="22"/>
-        </w:rPr>
-      </w:pPr>
-    </w:p>
-    <w:p>
-      <w:pPr>
-        <w:rPr>
-          <w:rFonts w:ascii="Trebuchet MS" w:eastAsia="Times New Roman" w:hAnsi="Trebuchet MS" w:cs="Times New Roman"/>
-          <w:b/>
-          <w:sz w:val="22"/>
-          <w:szCs w:val="22"/>
-        </w:rPr>
-      </w:pPr>
-      <w:r>
-        <w:rPr>
-          <w:rFonts w:ascii="Trebuchet MS" w:hAnsi="Trebuchet MS"/>
-          <w:b/>
-          <w:sz w:val="22"/>
-          <w:szCs w:val="22"/>
-        </w:rPr>
-        <w:t>Research &amp; Study Skills</w:t>
-      </w:r>
-      <w:r>
-        <w:rPr>
-          <w:rFonts w:ascii="Trebuchet MS" w:hAnsi="Trebuchet MS"/>
-          <w:b/>
-          <w:sz w:val="22"/>
-          <w:szCs w:val="22"/>
-        </w:rPr>
-        <w:br/>
-      </w:r>
-    </w:p>
-    <w:p>
-      <w:pPr>
-        <w:rPr>
-          <w:rFonts w:ascii="Trebuchet MS" w:eastAsia="Times New Roman" w:hAnsi="Trebuchet MS" w:cs="Times New Roman"/>
-          <w:sz w:val="22"/>
-          <w:szCs w:val="22"/>
-        </w:rPr>
-      </w:pPr>
-      <w:r>
-        <w:rPr>
-          <w:rFonts w:ascii="Trebuchet MS" w:eastAsia="Times New Roman" w:hAnsi="Trebuchet MS" w:cs="Times New Roman"/>
-          <w:sz w:val="22"/>
-          <w:szCs w:val="22"/>
-        </w:rPr>
-        <w:t xml:space="preserve">BOOTH, A., A. SUTTON and D. PAPAIOANNOU, 2016. Systematic approaches to a successful literature review. 2nd ed. London: SAGE </w:t>
-      </w:r>
-    </w:p>
-    <w:p>
-      <w:pPr>
-        <w:rPr>
-          <w:rFonts w:ascii="Trebuchet MS" w:eastAsia="Times New Roman" w:hAnsi="Trebuchet MS" w:cs="Times New Roman"/>
-          <w:sz w:val="22"/>
-          <w:szCs w:val="22"/>
-        </w:rPr>
-      </w:pPr>
-    </w:p>
-    <w:p>
-      <w:pPr>
-        <w:rPr>
-          <w:rFonts w:ascii="Trebuchet MS" w:eastAsia="Times New Roman" w:hAnsi="Trebuchet MS" w:cs="Times New Roman"/>
-          <w:sz w:val="22"/>
-          <w:szCs w:val="22"/>
-        </w:rPr>
-      </w:pPr>
-      <w:r>
-        <w:rPr>
-          <w:rFonts w:ascii="Trebuchet MS" w:eastAsia="Times New Roman" w:hAnsi="Trebuchet MS" w:cs="Times New Roman"/>
-          <w:sz w:val="22"/>
-          <w:szCs w:val="22"/>
-        </w:rPr>
-        <w:t xml:space="preserve">MCMILLAN, K. and J.D.B. WEYERS, 2013. How to improve your critical thinking &amp; reflective skills. Harlow: Pearson </w:t>
-      </w:r>
-    </w:p>
-    <w:p>
-      <w:pPr>
-        <w:rPr>
-          <w:rFonts w:ascii="Trebuchet MS" w:eastAsia="Times New Roman" w:hAnsi="Trebuchet MS" w:cs="Times New Roman"/>
-          <w:sz w:val="22"/>
-          <w:szCs w:val="22"/>
-        </w:rPr>
-      </w:pPr>
-    </w:p>
-    <w:p>
-      <w:pPr>
-        <w:rPr>
-          <w:rFonts w:ascii="Trebuchet MS" w:eastAsia="Times New Roman" w:hAnsi="Trebuchet MS" w:cs="Times New Roman"/>
-          <w:sz w:val="22"/>
-          <w:szCs w:val="22"/>
-        </w:rPr>
-      </w:pPr>
-      <w:r>
-        <w:rPr>
-          <w:rFonts w:ascii="Trebuchet MS" w:eastAsia="Times New Roman" w:hAnsi="Trebuchet MS" w:cs="Times New Roman"/>
-          <w:sz w:val="22"/>
-          <w:szCs w:val="22"/>
-        </w:rPr>
-        <w:t xml:space="preserve">COTTRELL, S., 2013. The study skills handbook. Basingstoke, UK: Palgrave Macmillan </w:t>
-      </w:r>
-    </w:p>
-    <w:p>
-      <w:pPr>
-        <w:rPr>
-          <w:rFonts w:ascii="Trebuchet MS" w:eastAsia="Times New Roman" w:hAnsi="Trebuchet MS" w:cs="Times New Roman"/>
-          <w:sz w:val="22"/>
-          <w:szCs w:val="22"/>
-        </w:rPr>
-      </w:pPr>
-    </w:p>
-    <w:p>
-      <w:pPr>
-        <w:rPr>
-          <w:rFonts w:ascii="Trebuchet MS" w:eastAsia="Times New Roman" w:hAnsi="Trebuchet MS" w:cs="Times New Roman"/>
-          <w:sz w:val="22"/>
-          <w:szCs w:val="22"/>
-        </w:rPr>
-      </w:pPr>
-      <w:r>
-        <w:rPr>
-          <w:rFonts w:ascii="Trebuchet MS" w:eastAsia="Times New Roman" w:hAnsi="Trebuchet MS" w:cs="Times New Roman"/>
-          <w:sz w:val="22"/>
-          <w:szCs w:val="22"/>
-        </w:rPr>
-        <w:t xml:space="preserve">RIDLEY, D., 2012. The literature review: a step-by-step guide for students. 2nd ed. London: SAGE </w:t>
-      </w:r>
-    </w:p>
-    <w:p>
-      <w:pPr>
-        <w:rPr>
-          <w:rFonts w:ascii="Trebuchet MS" w:eastAsia="Times New Roman" w:hAnsi="Trebuchet MS" w:cs="Times New Roman"/>
-          <w:sz w:val="22"/>
-          <w:szCs w:val="22"/>
-        </w:rPr>
-      </w:pPr>
-    </w:p>
-    <w:p>
-      <w:pPr>
-        <w:rPr>
-          <w:rFonts w:ascii="Trebuchet MS" w:eastAsia="Times New Roman" w:hAnsi="Trebuchet MS" w:cs="Times New Roman"/>
-          <w:sz w:val="22"/>
-          <w:szCs w:val="22"/>
-        </w:rPr>
-      </w:pPr>
-      <w:r>
-        <w:rPr>
-          <w:rFonts w:ascii="Trebuchet MS" w:eastAsia="Times New Roman" w:hAnsi="Trebuchet MS" w:cs="Times New Roman"/>
-          <w:sz w:val="22"/>
-          <w:szCs w:val="22"/>
-        </w:rPr>
-        <w:t xml:space="preserve">THOMAS, G., 2011. Doing research. Basingstoke: Palgrave Macmillan </w:t>
-      </w:r>
-    </w:p>
-    <w:p>
-      <w:pPr>
-        <w:rPr>
-          <w:rFonts w:ascii="Trebuchet MS" w:eastAsia="Times New Roman" w:hAnsi="Trebuchet MS" w:cs="Times New Roman"/>
-          <w:sz w:val="22"/>
-          <w:szCs w:val="22"/>
-        </w:rPr>
-      </w:pPr>
-    </w:p>
-    <w:p>
-      <w:pPr>
-        <w:rPr>
-          <w:rFonts w:ascii="Trebuchet MS" w:eastAsia="Times New Roman" w:hAnsi="Trebuchet MS" w:cs="Times New Roman"/>
-          <w:sz w:val="22"/>
-          <w:szCs w:val="22"/>
-        </w:rPr>
-      </w:pPr>
-      <w:r>
-        <w:rPr>
-          <w:rFonts w:ascii="Trebuchet MS" w:eastAsia="Times New Roman" w:hAnsi="Trebuchet MS" w:cs="Times New Roman"/>
-          <w:sz w:val="22"/>
-          <w:szCs w:val="22"/>
-        </w:rPr>
-        <w:t xml:space="preserve">VAN EMDEN, J. and L.M. BECKER, 2016. Presentation skills for students. 3rd ed. London: Palgrave </w:t>
-      </w:r>
-    </w:p>
-    <w:p>
-      <w:pPr>
-        <w:rPr>
-          <w:rFonts w:ascii="Trebuchet MS" w:eastAsia="Times New Roman" w:hAnsi="Trebuchet MS" w:cs="Times New Roman"/>
-          <w:sz w:val="22"/>
-          <w:szCs w:val="22"/>
-        </w:rPr>
-      </w:pPr>
-    </w:p>
-    <w:p>
-      <w:pPr>
-        <w:rPr>
-          <w:rFonts w:ascii="Trebuchet MS" w:eastAsia="Times New Roman" w:hAnsi="Trebuchet MS" w:cs="Times New Roman"/>
-          <w:sz w:val="22"/>
-          <w:szCs w:val="22"/>
-        </w:rPr>
-      </w:pPr>
-      <w:r>
-        <w:rPr>
-          <w:rFonts w:ascii="Trebuchet MS" w:eastAsia="Times New Roman" w:hAnsi="Trebuchet MS" w:cs="Times New Roman"/>
-          <w:sz w:val="22"/>
-          <w:szCs w:val="22"/>
-        </w:rPr>
-        <w:t xml:space="preserve">WILLIAMS, K., 2013. Planning your dissertation. Basingstoke: Palgrave Macmillan </w:t>
-      </w:r>
-    </w:p>
-    <w:p>
-      <w:pPr>
-        <w:rPr>
-          <w:rFonts w:ascii="Trebuchet MS" w:eastAsia="Times New Roman" w:hAnsi="Trebuchet MS" w:cs="Times New Roman"/>
-          <w:sz w:val="22"/>
-          <w:szCs w:val="22"/>
-        </w:rPr>
-      </w:pPr>
-    </w:p>
-    <w:p>
-      <w:pPr>
-        <w:rPr>
-          <w:rFonts w:ascii="Trebuchet MS" w:eastAsia="Times New Roman" w:hAnsi="Trebuchet MS" w:cs="Times New Roman"/>
-          <w:sz w:val="22"/>
-          <w:szCs w:val="22"/>
-        </w:rPr>
-      </w:pPr>
-      <w:r>
-        <w:rPr>
-          <w:rFonts w:ascii="Trebuchet MS" w:eastAsia="Times New Roman" w:hAnsi="Trebuchet MS" w:cs="Times New Roman"/>
-          <w:sz w:val="22"/>
-          <w:szCs w:val="22"/>
-        </w:rPr>
-        <w:t>WILLIAMS, K., 2014. Getting critical. 2nd ed. Basingstoke: Palgrave Macmillan</w:t>
-      </w:r>
-    </w:p>
-    <w:p>
-      <w:pPr>
-        <w:rPr>
-          <w:rFonts w:ascii="Trebuchet MS" w:eastAsia="Times New Roman" w:hAnsi="Trebuchet MS" w:cs="Times New Roman"/>
-          <w:sz w:val="22"/>
-          <w:szCs w:val="22"/>
-        </w:rPr>
-      </w:pPr>
-    </w:p>
-    <w:p>
-      <w:pPr>
-        <w:rPr>
-          <w:rFonts w:ascii="Trebuchet MS" w:eastAsia="Times New Roman" w:hAnsi="Trebuchet MS" w:cs="Times New Roman"/>
-          <w:sz w:val="22"/>
-          <w:szCs w:val="22"/>
-        </w:rPr>
-      </w:pPr>
-      <w:r>
-        <w:rPr>
-          <w:rFonts w:ascii="Trebuchet MS" w:eastAsia="Times New Roman" w:hAnsi="Trebuchet MS" w:cs="Times New Roman"/>
-          <w:sz w:val="22"/>
-          <w:szCs w:val="22"/>
-          <w:highlight w:val="yellow"/>
-        </w:rPr>
-        <w:t xml:space="preserve">WILLIAMS, K. and M. DAVIS, 2017. </w:t>
+          <w:rFonts w:ascii="Trebuchet MS" w:eastAsia="Times New Roman" w:hAnsi="Trebuchet MS" w:cs="Times New Roman"/>
+          <w:sz w:val="22"/>
+          <w:szCs w:val="22"/>
+        </w:rPr>
+      </w:pPr>
+    </w:p>
+    <w:p>
+      <w:pPr>
+        <w:rPr>
+          <w:rFonts w:ascii="Trebuchet MS" w:eastAsia="Times New Roman" w:hAnsi="Trebuchet MS" w:cs="Times New Roman"/>
+          <w:sz w:val="22"/>
+          <w:szCs w:val="22"/>
+        </w:rPr>
+      </w:pPr>
+      <w:r>
+        <w:rPr>
+          <w:rFonts w:ascii="Trebuchet MS" w:eastAsia="Times New Roman" w:hAnsi="Trebuchet MS" w:cs="Times New Roman"/>
+          <w:sz w:val="22"/>
+          <w:szCs w:val="22"/>
+          <w:shd w:val="clear" w:color="auto" w:fill="FFFFFF"/>
+        </w:rPr>
+        <w:t>YIN, R.K., 2018. </w:t>
       </w:r>
       <w:r>
         <w:rPr>
@@ -1383,50 +1138,367 @@
           <w:iCs/>
           <w:sz w:val="22"/>
           <w:szCs w:val="22"/>
-          <w:highlight w:val="yellow"/>
-        </w:rPr>
-        <w:t>Referencing and Understanding Plagiarism</w:t>
-      </w:r>
-      <w:r>
-        <w:rPr>
-          <w:rFonts w:ascii="Trebuchet MS" w:eastAsia="Times New Roman" w:hAnsi="Trebuchet MS" w:cs="Times New Roman"/>
-          <w:sz w:val="22"/>
-          <w:szCs w:val="22"/>
-          <w:highlight w:val="yellow"/>
-        </w:rPr>
-        <w:t xml:space="preserve">. 2nd ed. 2018 edition. Oxford </w:t>
-      </w:r>
-      <w:proofErr w:type="spellStart"/>
-      <w:r>
-        <w:rPr>
-          <w:rFonts w:ascii="Trebuchet MS" w:eastAsia="Times New Roman" w:hAnsi="Trebuchet MS" w:cs="Times New Roman"/>
-          <w:sz w:val="22"/>
-          <w:szCs w:val="22"/>
-          <w:highlight w:val="yellow"/>
-        </w:rPr>
-        <w:t>s.l</w:t>
-      </w:r>
-      <w:proofErr w:type="spellEnd"/>
-      <w:r>
-        <w:rPr>
-          <w:rFonts w:ascii="Trebuchet MS" w:eastAsia="Times New Roman" w:hAnsi="Trebuchet MS" w:cs="Times New Roman"/>
-          <w:sz w:val="22"/>
-          <w:szCs w:val="22"/>
-          <w:highlight w:val="yellow"/>
-        </w:rPr>
-        <w:t>: Palgrave</w:t>
-      </w:r>
-    </w:p>
-    <w:p>
-      <w:pPr>
-        <w:rPr>
-          <w:rFonts w:ascii="Trebuchet MS" w:eastAsia="Times New Roman" w:hAnsi="Trebuchet MS" w:cs="Times New Roman"/>
+          <w:shd w:val="clear" w:color="auto" w:fill="FFFFFF"/>
+        </w:rPr>
+        <w:t xml:space="preserve">Case study research and </w:t>
+      </w:r>
+      <w:proofErr w:type="gramStart"/>
+      <w:r>
+        <w:rPr>
+          <w:rFonts w:ascii="Trebuchet MS" w:eastAsia="Times New Roman" w:hAnsi="Trebuchet MS" w:cs="Times New Roman"/>
+          <w:i/>
+          <w:iCs/>
+          <w:sz w:val="22"/>
+          <w:szCs w:val="22"/>
+          <w:shd w:val="clear" w:color="auto" w:fill="FFFFFF"/>
+        </w:rPr>
+        <w:t>applications :</w:t>
+      </w:r>
+      <w:proofErr w:type="gramEnd"/>
+      <w:r>
+        <w:rPr>
+          <w:rFonts w:ascii="Trebuchet MS" w:eastAsia="Times New Roman" w:hAnsi="Trebuchet MS" w:cs="Times New Roman"/>
+          <w:i/>
+          <w:iCs/>
+          <w:sz w:val="22"/>
+          <w:szCs w:val="22"/>
+          <w:shd w:val="clear" w:color="auto" w:fill="FFFFFF"/>
+        </w:rPr>
+        <w:t xml:space="preserve"> design and methods. </w:t>
+      </w:r>
+      <w:r>
+        <w:rPr>
+          <w:rFonts w:ascii="Trebuchet MS" w:eastAsia="Times New Roman" w:hAnsi="Trebuchet MS" w:cs="Times New Roman"/>
+          <w:sz w:val="22"/>
+          <w:szCs w:val="22"/>
+          <w:shd w:val="clear" w:color="auto" w:fill="FFFFFF"/>
+        </w:rPr>
+        <w:t>Sixth edition. ed. Thousand Oaks, California: Sage</w:t>
+      </w:r>
+    </w:p>
+    <w:p>
+      <w:pPr>
+        <w:rPr>
+          <w:rFonts w:ascii="Trebuchet MS" w:eastAsia="Times New Roman" w:hAnsi="Trebuchet MS" w:cs="Times New Roman"/>
+          <w:sz w:val="22"/>
+          <w:szCs w:val="22"/>
+        </w:rPr>
+      </w:pPr>
+    </w:p>
+    <w:p>
+      <w:pPr>
+        <w:rPr>
+          <w:rFonts w:ascii="Trebuchet MS" w:hAnsi="Trebuchet MS"/>
           <w:sz w:val="22"/>
           <w:szCs w:val="22"/>
         </w:rPr>
       </w:pPr>
       <w:bookmarkStart w:id="0" w:name="_GoBack"/>
       <w:bookmarkEnd w:id="0"/>
+    </w:p>
+    <w:p>
+      <w:pPr>
+        <w:rPr>
+          <w:rFonts w:ascii="Trebuchet MS" w:eastAsia="Times New Roman" w:hAnsi="Trebuchet MS" w:cs="Times New Roman"/>
+          <w:b/>
+          <w:sz w:val="22"/>
+          <w:szCs w:val="22"/>
+        </w:rPr>
+      </w:pPr>
+      <w:r>
+        <w:rPr>
+          <w:rFonts w:ascii="Trebuchet MS" w:hAnsi="Trebuchet MS"/>
+          <w:b/>
+          <w:sz w:val="22"/>
+          <w:szCs w:val="22"/>
+        </w:rPr>
+        <w:t>Research &amp; Study Skills</w:t>
+      </w:r>
+      <w:r>
+        <w:rPr>
+          <w:rFonts w:ascii="Trebuchet MS" w:hAnsi="Trebuchet MS"/>
+          <w:b/>
+          <w:sz w:val="22"/>
+          <w:szCs w:val="22"/>
+        </w:rPr>
+        <w:br/>
+      </w:r>
+    </w:p>
+    <w:p>
+      <w:pPr>
+        <w:rPr>
+          <w:rFonts w:ascii="Trebuchet MS" w:eastAsia="Times New Roman" w:hAnsi="Trebuchet MS" w:cs="Times New Roman"/>
+          <w:sz w:val="22"/>
+          <w:szCs w:val="22"/>
+        </w:rPr>
+      </w:pPr>
+      <w:r>
+        <w:rPr>
+          <w:rFonts w:ascii="Trebuchet MS" w:eastAsia="Times New Roman" w:hAnsi="Trebuchet MS" w:cs="Times New Roman"/>
+          <w:sz w:val="22"/>
+          <w:szCs w:val="22"/>
+        </w:rPr>
+        <w:t xml:space="preserve">BOOTH, A., A. SUTTON and D. PAPAIOANNOU, 2016. Systematic approaches to a successful literature review. 2nd ed. London: SAGE </w:t>
+      </w:r>
+    </w:p>
+    <w:p>
+      <w:pPr>
+        <w:rPr>
+          <w:rFonts w:ascii="Trebuchet MS" w:eastAsia="Times New Roman" w:hAnsi="Trebuchet MS" w:cs="Times New Roman"/>
+          <w:sz w:val="22"/>
+          <w:szCs w:val="22"/>
+        </w:rPr>
+      </w:pPr>
+    </w:p>
+    <w:p>
+      <w:pPr>
+        <w:rPr>
+          <w:rFonts w:ascii="Trebuchet MS" w:eastAsia="Times New Roman" w:hAnsi="Trebuchet MS" w:cs="Times New Roman"/>
+          <w:sz w:val="22"/>
+          <w:szCs w:val="22"/>
+        </w:rPr>
+      </w:pPr>
+      <w:r>
+        <w:rPr>
+          <w:rFonts w:ascii="Trebuchet MS" w:eastAsia="Times New Roman" w:hAnsi="Trebuchet MS" w:cs="Times New Roman"/>
+          <w:sz w:val="22"/>
+          <w:szCs w:val="22"/>
+        </w:rPr>
+        <w:t xml:space="preserve">MCMILLAN, K. and J.D.B. WEYERS, 2013. How to improve your critical thinking &amp; reflective skills. Harlow: Pearson </w:t>
+      </w:r>
+    </w:p>
+    <w:p>
+      <w:pPr>
+        <w:rPr>
+          <w:rFonts w:ascii="Trebuchet MS" w:eastAsia="Times New Roman" w:hAnsi="Trebuchet MS" w:cs="Times New Roman"/>
+          <w:sz w:val="22"/>
+          <w:szCs w:val="22"/>
+        </w:rPr>
+      </w:pPr>
+    </w:p>
+    <w:p>
+      <w:pPr>
+        <w:rPr>
+          <w:rFonts w:ascii="Trebuchet MS" w:eastAsia="Times New Roman" w:hAnsi="Trebuchet MS" w:cs="Times New Roman"/>
+          <w:sz w:val="22"/>
+          <w:szCs w:val="22"/>
+        </w:rPr>
+      </w:pPr>
+      <w:r>
+        <w:rPr>
+          <w:rFonts w:ascii="Trebuchet MS" w:eastAsia="Times New Roman" w:hAnsi="Trebuchet MS" w:cs="Times New Roman"/>
+          <w:sz w:val="22"/>
+          <w:szCs w:val="22"/>
+        </w:rPr>
+        <w:t xml:space="preserve">COTTRELL, S., 2013. The study skills handbook. Basingstoke, UK: Palgrave Macmillan </w:t>
+      </w:r>
+    </w:p>
+    <w:p>
+      <w:pPr>
+        <w:rPr>
+          <w:rFonts w:ascii="Trebuchet MS" w:eastAsia="Times New Roman" w:hAnsi="Trebuchet MS" w:cs="Times New Roman"/>
+          <w:sz w:val="22"/>
+          <w:szCs w:val="22"/>
+        </w:rPr>
+      </w:pPr>
+    </w:p>
+    <w:p>
+      <w:pPr>
+        <w:rPr>
+          <w:rFonts w:ascii="Trebuchet MS" w:eastAsia="Times New Roman" w:hAnsi="Trebuchet MS" w:cs="Times New Roman"/>
+          <w:sz w:val="22"/>
+          <w:szCs w:val="22"/>
+        </w:rPr>
+      </w:pPr>
+      <w:r>
+        <w:rPr>
+          <w:rFonts w:ascii="Trebuchet MS" w:eastAsia="Times New Roman" w:hAnsi="Trebuchet MS" w:cs="Times New Roman"/>
+          <w:sz w:val="22"/>
+          <w:szCs w:val="22"/>
+        </w:rPr>
+        <w:t xml:space="preserve">RIDLEY, D., 2012. The literature review: a step-by-step guide for students. 2nd ed. London: SAGE </w:t>
+      </w:r>
+    </w:p>
+    <w:p>
+      <w:pPr>
+        <w:rPr>
+          <w:rFonts w:ascii="Trebuchet MS" w:eastAsia="Times New Roman" w:hAnsi="Trebuchet MS" w:cs="Times New Roman"/>
+          <w:sz w:val="22"/>
+          <w:szCs w:val="22"/>
+        </w:rPr>
+      </w:pPr>
+    </w:p>
+    <w:p>
+      <w:pPr>
+        <w:rPr>
+          <w:rFonts w:ascii="Trebuchet MS" w:eastAsia="Times New Roman" w:hAnsi="Trebuchet MS" w:cs="Times New Roman"/>
+          <w:sz w:val="22"/>
+          <w:szCs w:val="22"/>
+        </w:rPr>
+      </w:pPr>
+      <w:r>
+        <w:rPr>
+          <w:rFonts w:ascii="Trebuchet MS" w:eastAsia="Times New Roman" w:hAnsi="Trebuchet MS" w:cs="Times New Roman"/>
+          <w:sz w:val="22"/>
+          <w:szCs w:val="22"/>
+        </w:rPr>
+        <w:t xml:space="preserve">THOMAS, G., 2011. Doing research. Basingstoke: Palgrave Macmillan </w:t>
+      </w:r>
+    </w:p>
+    <w:p>
+      <w:pPr>
+        <w:rPr>
+          <w:rFonts w:ascii="Trebuchet MS" w:eastAsia="Times New Roman" w:hAnsi="Trebuchet MS" w:cs="Times New Roman"/>
+          <w:sz w:val="22"/>
+          <w:szCs w:val="22"/>
+        </w:rPr>
+      </w:pPr>
+    </w:p>
+    <w:p>
+      <w:pPr>
+        <w:rPr>
+          <w:rFonts w:ascii="Trebuchet MS" w:eastAsia="Times New Roman" w:hAnsi="Trebuchet MS" w:cs="Times New Roman"/>
+          <w:sz w:val="22"/>
+          <w:szCs w:val="22"/>
+        </w:rPr>
+      </w:pPr>
+      <w:r>
+        <w:rPr>
+          <w:rFonts w:ascii="Trebuchet MS" w:eastAsia="Times New Roman" w:hAnsi="Trebuchet MS" w:cs="Times New Roman"/>
+          <w:sz w:val="22"/>
+          <w:szCs w:val="22"/>
+        </w:rPr>
+        <w:t xml:space="preserve">VAN EMDEN, J. and L.M. BECKER, 2016. Presentation skills for students. 3rd ed. London: Palgrave </w:t>
+      </w:r>
+    </w:p>
+    <w:p>
+      <w:pPr>
+        <w:rPr>
+          <w:rFonts w:ascii="Trebuchet MS" w:eastAsia="Times New Roman" w:hAnsi="Trebuchet MS" w:cs="Times New Roman"/>
+          <w:sz w:val="22"/>
+          <w:szCs w:val="22"/>
+        </w:rPr>
+      </w:pPr>
+    </w:p>
+    <w:p>
+      <w:pPr>
+        <w:rPr>
+          <w:rFonts w:ascii="Trebuchet MS" w:eastAsia="Times New Roman" w:hAnsi="Trebuchet MS" w:cs="Times New Roman"/>
+          <w:sz w:val="22"/>
+          <w:szCs w:val="22"/>
+        </w:rPr>
+      </w:pPr>
+      <w:r>
+        <w:rPr>
+          <w:rFonts w:ascii="Trebuchet MS" w:eastAsia="Times New Roman" w:hAnsi="Trebuchet MS" w:cs="Times New Roman"/>
+          <w:sz w:val="22"/>
+          <w:szCs w:val="22"/>
+        </w:rPr>
+        <w:t xml:space="preserve">WILLIAMS, K., 2013. Planning your dissertation. Basingstoke: Palgrave Macmillan </w:t>
+      </w:r>
+    </w:p>
+    <w:p>
+      <w:pPr>
+        <w:rPr>
+          <w:rFonts w:ascii="Trebuchet MS" w:eastAsia="Times New Roman" w:hAnsi="Trebuchet MS" w:cs="Times New Roman"/>
+          <w:sz w:val="22"/>
+          <w:szCs w:val="22"/>
+        </w:rPr>
+      </w:pPr>
+    </w:p>
+    <w:p>
+      <w:pPr>
+        <w:rPr>
+          <w:rFonts w:ascii="Trebuchet MS" w:eastAsia="Times New Roman" w:hAnsi="Trebuchet MS" w:cs="Times New Roman"/>
+          <w:sz w:val="22"/>
+          <w:szCs w:val="22"/>
+        </w:rPr>
+      </w:pPr>
+      <w:r>
+        <w:rPr>
+          <w:rFonts w:ascii="Trebuchet MS" w:eastAsia="Times New Roman" w:hAnsi="Trebuchet MS" w:cs="Times New Roman"/>
+          <w:sz w:val="22"/>
+          <w:szCs w:val="22"/>
+        </w:rPr>
+        <w:t>WILLIAMS, K., 2014. Getting critical. 2nd ed. Basingstoke: Palgrave Macmillan</w:t>
+      </w:r>
+    </w:p>
+    <w:p>
+      <w:pPr>
+        <w:rPr>
+          <w:rFonts w:ascii="Trebuchet MS" w:eastAsia="Times New Roman" w:hAnsi="Trebuchet MS" w:cs="Times New Roman"/>
+          <w:sz w:val="22"/>
+          <w:szCs w:val="22"/>
+        </w:rPr>
+      </w:pPr>
+    </w:p>
+    <w:p>
+      <w:pPr>
+        <w:rPr>
+          <w:rFonts w:ascii="Trebuchet MS" w:eastAsia="Times New Roman" w:hAnsi="Trebuchet MS" w:cs="Times New Roman"/>
+          <w:sz w:val="22"/>
+          <w:szCs w:val="22"/>
+        </w:rPr>
+      </w:pPr>
+      <w:r>
+        <w:rPr>
+          <w:rFonts w:ascii="Trebuchet MS" w:eastAsia="Times New Roman" w:hAnsi="Trebuchet MS" w:cs="Times New Roman"/>
+          <w:sz w:val="22"/>
+          <w:szCs w:val="22"/>
+          <w:highlight w:val="yellow"/>
+        </w:rPr>
+        <w:lastRenderedPageBreak/>
+        <w:t xml:space="preserve">WILLIAMS, K. and M. DAVIS, 2017. </w:t>
+      </w:r>
+      <w:r>
+        <w:rPr>
+          <w:rFonts w:ascii="Trebuchet MS" w:eastAsia="Times New Roman" w:hAnsi="Trebuchet MS" w:cs="Times New Roman"/>
+          <w:i/>
+          <w:iCs/>
+          <w:sz w:val="22"/>
+          <w:szCs w:val="22"/>
+          <w:highlight w:val="yellow"/>
+        </w:rPr>
+        <w:t>Referencing and Understanding Plagiarism</w:t>
+      </w:r>
+      <w:r>
+        <w:rPr>
+          <w:rFonts w:ascii="Trebuchet MS" w:eastAsia="Times New Roman" w:hAnsi="Trebuchet MS" w:cs="Times New Roman"/>
+          <w:sz w:val="22"/>
+          <w:szCs w:val="22"/>
+          <w:highlight w:val="yellow"/>
+        </w:rPr>
+        <w:t xml:space="preserve">. 2nd ed. 2018 edition. Oxford </w:t>
+      </w:r>
+      <w:proofErr w:type="spellStart"/>
+      <w:r>
+        <w:rPr>
+          <w:rFonts w:ascii="Trebuchet MS" w:eastAsia="Times New Roman" w:hAnsi="Trebuchet MS" w:cs="Times New Roman"/>
+          <w:sz w:val="22"/>
+          <w:szCs w:val="22"/>
+          <w:highlight w:val="yellow"/>
+        </w:rPr>
+        <w:t>s.l</w:t>
+      </w:r>
+      <w:proofErr w:type="spellEnd"/>
+      <w:r>
+        <w:rPr>
+          <w:rFonts w:ascii="Trebuchet MS" w:eastAsia="Times New Roman" w:hAnsi="Trebuchet MS" w:cs="Times New Roman"/>
+          <w:sz w:val="22"/>
+          <w:szCs w:val="22"/>
+          <w:highlight w:val="yellow"/>
+        </w:rPr>
+        <w:t>: Palgrave</w:t>
+      </w:r>
+    </w:p>
+    <w:p>
+      <w:pPr>
+        <w:rPr>
+          <w:rFonts w:ascii="Trebuchet MS" w:eastAsia="Times New Roman" w:hAnsi="Trebuchet MS" w:cs="Times New Roman"/>
+          <w:sz w:val="22"/>
+          <w:szCs w:val="22"/>
+        </w:rPr>
+      </w:pPr>
     </w:p>
     <w:sectPr>
       <w:pgSz w:w="11900" w:h="16840"/>

</xml_diff>